<commit_message>
Updated iteration plan 5
</commit_message>
<xml_diff>
--- a/Documentation/Iteration Plans/Iteration plan 5 (15 May 2019).docx
+++ b/Documentation/Iteration Plans/Iteration plan 5 (15 May 2019).docx
@@ -224,7 +224,7 @@
               <w:rPr>
                 <w:rtl w:val="0"/>
               </w:rPr>
-              <w:t xml:space="preserve">13 May 2019</w:t>
+              <w:t xml:space="preserve">27 May 2019</w:t>
             </w:r>
           </w:p>
         </w:tc>
@@ -254,7 +254,7 @@
               <w:rPr>
                 <w:rtl w:val="0"/>
               </w:rPr>
-              <w:t xml:space="preserve">14 May 2019</w:t>
+              <w:t xml:space="preserve"> May 2019</w:t>
             </w:r>
           </w:p>
         </w:tc>
@@ -1123,8 +1123,10 @@
             </w:pPr>
             <w:r>
               <w:rPr>
-                <w:rtl w:val="0"/>
-              </w:rPr>
+                <w:rFonts w:ascii="Arial" w:cs="Arial" w:eastAsia="Arial" w:hAnsi="Arial"/>
+                <w:rtl w:val="0"/>
+              </w:rPr>
+              <w:t xml:space="preserve">complete</w:t>
             </w:r>
           </w:p>
         </w:tc>
@@ -1283,15 +1285,16 @@
           <w:p>
             <w:pPr>
               <w:widowControl w:val="1"/>
-              <w:spacing w:line="240" w:lineRule="auto"/>
-              <w:rPr>
-                <w:rFonts w:ascii="Arial" w:cs="Arial" w:eastAsia="Arial" w:hAnsi="Arial"/>
-              </w:rPr>
-            </w:pPr>
-            <w:r>
-              <w:rPr>
-                <w:rtl w:val="0"/>
-              </w:rPr>
+              <w:rPr>
+                <w:rFonts w:ascii="Arial" w:cs="Arial" w:eastAsia="Arial" w:hAnsi="Arial"/>
+              </w:rPr>
+            </w:pPr>
+            <w:r>
+              <w:rPr>
+                <w:rFonts w:ascii="Arial" w:cs="Arial" w:eastAsia="Arial" w:hAnsi="Arial"/>
+                <w:rtl w:val="0"/>
+              </w:rPr>
+              <w:t xml:space="preserve">complete</w:t>
             </w:r>
           </w:p>
         </w:tc>
@@ -1449,15 +1452,16 @@
           <w:p>
             <w:pPr>
               <w:widowControl w:val="1"/>
-              <w:spacing w:line="240" w:lineRule="auto"/>
-              <w:rPr>
-                <w:rFonts w:ascii="Arial" w:cs="Arial" w:eastAsia="Arial" w:hAnsi="Arial"/>
-              </w:rPr>
-            </w:pPr>
-            <w:r>
-              <w:rPr>
-                <w:rtl w:val="0"/>
-              </w:rPr>
+              <w:rPr>
+                <w:rFonts w:ascii="Arial" w:cs="Arial" w:eastAsia="Arial" w:hAnsi="Arial"/>
+              </w:rPr>
+            </w:pPr>
+            <w:r>
+              <w:rPr>
+                <w:rFonts w:ascii="Arial" w:cs="Arial" w:eastAsia="Arial" w:hAnsi="Arial"/>
+                <w:rtl w:val="0"/>
+              </w:rPr>
+              <w:t xml:space="preserve">complete</w:t>
             </w:r>
           </w:p>
         </w:tc>
@@ -1615,15 +1619,16 @@
           <w:p>
             <w:pPr>
               <w:widowControl w:val="1"/>
-              <w:spacing w:line="240" w:lineRule="auto"/>
-              <w:rPr>
-                <w:rFonts w:ascii="Arial" w:cs="Arial" w:eastAsia="Arial" w:hAnsi="Arial"/>
-              </w:rPr>
-            </w:pPr>
-            <w:r>
-              <w:rPr>
-                <w:rtl w:val="0"/>
-              </w:rPr>
+              <w:rPr>
+                <w:rFonts w:ascii="Arial" w:cs="Arial" w:eastAsia="Arial" w:hAnsi="Arial"/>
+              </w:rPr>
+            </w:pPr>
+            <w:r>
+              <w:rPr>
+                <w:rFonts w:ascii="Arial" w:cs="Arial" w:eastAsia="Arial" w:hAnsi="Arial"/>
+                <w:rtl w:val="0"/>
+              </w:rPr>
+              <w:t xml:space="preserve">complete</w:t>
             </w:r>
           </w:p>
         </w:tc>
@@ -1781,15 +1786,16 @@
           <w:p>
             <w:pPr>
               <w:widowControl w:val="1"/>
-              <w:spacing w:line="240" w:lineRule="auto"/>
-              <w:rPr>
-                <w:rFonts w:ascii="Arial" w:cs="Arial" w:eastAsia="Arial" w:hAnsi="Arial"/>
-              </w:rPr>
-            </w:pPr>
-            <w:r>
-              <w:rPr>
-                <w:rtl w:val="0"/>
-              </w:rPr>
+              <w:rPr>
+                <w:rFonts w:ascii="Arial" w:cs="Arial" w:eastAsia="Arial" w:hAnsi="Arial"/>
+              </w:rPr>
+            </w:pPr>
+            <w:r>
+              <w:rPr>
+                <w:rFonts w:ascii="Arial" w:cs="Arial" w:eastAsia="Arial" w:hAnsi="Arial"/>
+                <w:rtl w:val="0"/>
+              </w:rPr>
+              <w:t xml:space="preserve">Complete pending check in of code</w:t>
             </w:r>
           </w:p>
         </w:tc>
@@ -1871,27 +1877,29 @@
                 <w:rFonts w:ascii="Arial" w:cs="Arial" w:eastAsia="Arial" w:hAnsi="Arial"/>
                 <w:rtl w:val="0"/>
               </w:rPr>
-              <w:t xml:space="preserve">3</w:t>
-            </w:r>
-          </w:p>
-        </w:tc>
-        <w:tc>
-          <w:tcPr>
-            <w:shd w:fill="auto" w:val="clear"/>
-            <w:vAlign w:val="bottom"/>
-          </w:tcPr>
-          <w:p>
-            <w:pPr>
-              <w:widowControl w:val="1"/>
-              <w:spacing w:line="240" w:lineRule="auto"/>
-              <w:rPr>
-                <w:rFonts w:ascii="Arial" w:cs="Arial" w:eastAsia="Arial" w:hAnsi="Arial"/>
-              </w:rPr>
-            </w:pPr>
-            <w:r>
-              <w:rPr>
-                <w:rtl w:val="0"/>
-              </w:rPr>
+              <w:t xml:space="preserve">4</w:t>
+            </w:r>
+          </w:p>
+        </w:tc>
+        <w:tc>
+          <w:tcPr>
+            <w:shd w:fill="auto" w:val="clear"/>
+            <w:vAlign w:val="bottom"/>
+          </w:tcPr>
+          <w:p>
+            <w:pPr>
+              <w:widowControl w:val="1"/>
+              <w:spacing w:line="240" w:lineRule="auto"/>
+              <w:rPr>
+                <w:rFonts w:ascii="Arial" w:cs="Arial" w:eastAsia="Arial" w:hAnsi="Arial"/>
+              </w:rPr>
+            </w:pPr>
+            <w:r>
+              <w:rPr>
+                <w:rFonts w:ascii="Arial" w:cs="Arial" w:eastAsia="Arial" w:hAnsi="Arial"/>
+                <w:rtl w:val="0"/>
+              </w:rPr>
+              <w:t xml:space="preserve">.5</w:t>
             </w:r>
           </w:p>
         </w:tc>
@@ -1945,15 +1953,16 @@
           <w:p>
             <w:pPr>
               <w:widowControl w:val="1"/>
-              <w:spacing w:line="240" w:lineRule="auto"/>
-              <w:rPr>
-                <w:rFonts w:ascii="Arial" w:cs="Arial" w:eastAsia="Arial" w:hAnsi="Arial"/>
-              </w:rPr>
-            </w:pPr>
-            <w:r>
-              <w:rPr>
-                <w:rtl w:val="0"/>
-              </w:rPr>
+              <w:rPr>
+                <w:rFonts w:ascii="Arial" w:cs="Arial" w:eastAsia="Arial" w:hAnsi="Arial"/>
+              </w:rPr>
+            </w:pPr>
+            <w:r>
+              <w:rPr>
+                <w:rFonts w:ascii="Arial" w:cs="Arial" w:eastAsia="Arial" w:hAnsi="Arial"/>
+                <w:rtl w:val="0"/>
+              </w:rPr>
+              <w:t xml:space="preserve">Complete pending check in of code</w:t>
             </w:r>
           </w:p>
         </w:tc>
@@ -2055,8 +2064,10 @@
             </w:pPr>
             <w:r>
               <w:rPr>
-                <w:rtl w:val="0"/>
-              </w:rPr>
+                <w:rFonts w:ascii="Arial" w:cs="Arial" w:eastAsia="Arial" w:hAnsi="Arial"/>
+                <w:rtl w:val="0"/>
+              </w:rPr>
+              <w:t xml:space="preserve">.5</w:t>
             </w:r>
           </w:p>
         </w:tc>
@@ -2110,15 +2121,16 @@
           <w:p>
             <w:pPr>
               <w:widowControl w:val="1"/>
-              <w:spacing w:line="240" w:lineRule="auto"/>
-              <w:rPr>
-                <w:rFonts w:ascii="Arial" w:cs="Arial" w:eastAsia="Arial" w:hAnsi="Arial"/>
-              </w:rPr>
-            </w:pPr>
-            <w:r>
-              <w:rPr>
-                <w:rtl w:val="0"/>
-              </w:rPr>
+              <w:rPr>
+                <w:rFonts w:ascii="Arial" w:cs="Arial" w:eastAsia="Arial" w:hAnsi="Arial"/>
+              </w:rPr>
+            </w:pPr>
+            <w:r>
+              <w:rPr>
+                <w:rFonts w:ascii="Arial" w:cs="Arial" w:eastAsia="Arial" w:hAnsi="Arial"/>
+                <w:rtl w:val="0"/>
+              </w:rPr>
+              <w:t xml:space="preserve">Complete pending check in of code</w:t>
             </w:r>
           </w:p>
         </w:tc>
@@ -2220,8 +2232,10 @@
             </w:pPr>
             <w:r>
               <w:rPr>
-                <w:rtl w:val="0"/>
-              </w:rPr>
+                <w:rFonts w:ascii="Arial" w:cs="Arial" w:eastAsia="Arial" w:hAnsi="Arial"/>
+                <w:rtl w:val="0"/>
+              </w:rPr>
+              <w:t xml:space="preserve">.5</w:t>
             </w:r>
           </w:p>
         </w:tc>
@@ -2275,15 +2289,16 @@
           <w:p>
             <w:pPr>
               <w:widowControl w:val="1"/>
-              <w:spacing w:line="240" w:lineRule="auto"/>
-              <w:rPr>
-                <w:rFonts w:ascii="Arial" w:cs="Arial" w:eastAsia="Arial" w:hAnsi="Arial"/>
-              </w:rPr>
-            </w:pPr>
-            <w:r>
-              <w:rPr>
-                <w:rtl w:val="0"/>
-              </w:rPr>
+              <w:rPr>
+                <w:rFonts w:ascii="Arial" w:cs="Arial" w:eastAsia="Arial" w:hAnsi="Arial"/>
+              </w:rPr>
+            </w:pPr>
+            <w:r>
+              <w:rPr>
+                <w:rFonts w:ascii="Arial" w:cs="Arial" w:eastAsia="Arial" w:hAnsi="Arial"/>
+                <w:rtl w:val="0"/>
+              </w:rPr>
+              <w:t xml:space="preserve">Complete pending check in of code</w:t>
             </w:r>
           </w:p>
         </w:tc>
@@ -2366,29 +2381,29 @@
                 <w:rFonts w:ascii="Arial" w:cs="Arial" w:eastAsia="Arial" w:hAnsi="Arial"/>
                 <w:rtl w:val="0"/>
               </w:rPr>
-              <w:t xml:space="preserve">3</w:t>
-            </w:r>
-          </w:p>
-        </w:tc>
-        <w:tc>
-          <w:tcPr>
-            <w:shd w:fill="auto" w:val="clear"/>
-            <w:vAlign w:val="bottom"/>
-          </w:tcPr>
-          <w:p>
-            <w:pPr>
-              <w:widowControl w:val="1"/>
-              <w:spacing w:line="240" w:lineRule="auto"/>
-              <w:rPr>
-                <w:rFonts w:ascii="Arial" w:cs="Arial" w:eastAsia="Arial" w:hAnsi="Arial"/>
-              </w:rPr>
-            </w:pPr>
-            <w:r>
-              <w:rPr>
-                <w:rFonts w:ascii="Arial" w:cs="Arial" w:eastAsia="Arial" w:hAnsi="Arial"/>
-                <w:rtl w:val="0"/>
-              </w:rPr>
-              <w:t xml:space="preserve">2-3</w:t>
+              <w:t xml:space="preserve">4</w:t>
+            </w:r>
+          </w:p>
+        </w:tc>
+        <w:tc>
+          <w:tcPr>
+            <w:shd w:fill="auto" w:val="clear"/>
+            <w:vAlign w:val="bottom"/>
+          </w:tcPr>
+          <w:p>
+            <w:pPr>
+              <w:widowControl w:val="1"/>
+              <w:spacing w:line="240" w:lineRule="auto"/>
+              <w:rPr>
+                <w:rFonts w:ascii="Arial" w:cs="Arial" w:eastAsia="Arial" w:hAnsi="Arial"/>
+              </w:rPr>
+            </w:pPr>
+            <w:r>
+              <w:rPr>
+                <w:rFonts w:ascii="Arial" w:cs="Arial" w:eastAsia="Arial" w:hAnsi="Arial"/>
+                <w:rtl w:val="0"/>
+              </w:rPr>
+              <w:t xml:space="preserve">.5</w:t>
             </w:r>
           </w:p>
         </w:tc>
@@ -2442,15 +2457,16 @@
           <w:p>
             <w:pPr>
               <w:widowControl w:val="1"/>
-              <w:spacing w:line="240" w:lineRule="auto"/>
-              <w:rPr>
-                <w:rFonts w:ascii="Arial" w:cs="Arial" w:eastAsia="Arial" w:hAnsi="Arial"/>
-              </w:rPr>
-            </w:pPr>
-            <w:r>
-              <w:rPr>
-                <w:rtl w:val="0"/>
-              </w:rPr>
+              <w:rPr>
+                <w:rFonts w:ascii="Arial" w:cs="Arial" w:eastAsia="Arial" w:hAnsi="Arial"/>
+              </w:rPr>
+            </w:pPr>
+            <w:r>
+              <w:rPr>
+                <w:rFonts w:ascii="Arial" w:cs="Arial" w:eastAsia="Arial" w:hAnsi="Arial"/>
+                <w:rtl w:val="0"/>
+              </w:rPr>
+              <w:t xml:space="preserve">complete</w:t>
             </w:r>
           </w:p>
         </w:tc>
@@ -2609,15 +2625,16 @@
           <w:p>
             <w:pPr>
               <w:widowControl w:val="1"/>
-              <w:spacing w:line="240" w:lineRule="auto"/>
-              <w:rPr>
-                <w:rFonts w:ascii="Arial" w:cs="Arial" w:eastAsia="Arial" w:hAnsi="Arial"/>
-              </w:rPr>
-            </w:pPr>
-            <w:r>
-              <w:rPr>
-                <w:rtl w:val="0"/>
-              </w:rPr>
+              <w:rPr>
+                <w:rFonts w:ascii="Arial" w:cs="Arial" w:eastAsia="Arial" w:hAnsi="Arial"/>
+              </w:rPr>
+            </w:pPr>
+            <w:r>
+              <w:rPr>
+                <w:rFonts w:ascii="Arial" w:cs="Arial" w:eastAsia="Arial" w:hAnsi="Arial"/>
+                <w:rtl w:val="0"/>
+              </w:rPr>
+              <w:t xml:space="preserve">complete</w:t>
             </w:r>
           </w:p>
         </w:tc>
@@ -2777,15 +2794,16 @@
           <w:p>
             <w:pPr>
               <w:widowControl w:val="1"/>
-              <w:spacing w:line="240" w:lineRule="auto"/>
-              <w:rPr>
-                <w:rFonts w:ascii="Arial" w:cs="Arial" w:eastAsia="Arial" w:hAnsi="Arial"/>
-              </w:rPr>
-            </w:pPr>
-            <w:r>
-              <w:rPr>
-                <w:rtl w:val="0"/>
-              </w:rPr>
+              <w:rPr>
+                <w:rFonts w:ascii="Arial" w:cs="Arial" w:eastAsia="Arial" w:hAnsi="Arial"/>
+              </w:rPr>
+            </w:pPr>
+            <w:r>
+              <w:rPr>
+                <w:rFonts w:ascii="Arial" w:cs="Arial" w:eastAsia="Arial" w:hAnsi="Arial"/>
+                <w:rtl w:val="0"/>
+              </w:rPr>
+              <w:t xml:space="preserve">complete</w:t>
             </w:r>
           </w:p>
         </w:tc>
@@ -2943,15 +2961,16 @@
           <w:p>
             <w:pPr>
               <w:widowControl w:val="1"/>
-              <w:spacing w:line="240" w:lineRule="auto"/>
-              <w:rPr>
-                <w:rFonts w:ascii="Arial" w:cs="Arial" w:eastAsia="Arial" w:hAnsi="Arial"/>
-              </w:rPr>
-            </w:pPr>
-            <w:r>
-              <w:rPr>
-                <w:rtl w:val="0"/>
-              </w:rPr>
+              <w:rPr>
+                <w:rFonts w:ascii="Arial" w:cs="Arial" w:eastAsia="Arial" w:hAnsi="Arial"/>
+              </w:rPr>
+            </w:pPr>
+            <w:r>
+              <w:rPr>
+                <w:rFonts w:ascii="Arial" w:cs="Arial" w:eastAsia="Arial" w:hAnsi="Arial"/>
+                <w:rtl w:val="0"/>
+              </w:rPr>
+              <w:t xml:space="preserve">complete</w:t>
             </w:r>
           </w:p>
         </w:tc>
@@ -3109,15 +3128,16 @@
           <w:p>
             <w:pPr>
               <w:widowControl w:val="1"/>
-              <w:spacing w:line="240" w:lineRule="auto"/>
-              <w:rPr>
-                <w:rFonts w:ascii="Arial" w:cs="Arial" w:eastAsia="Arial" w:hAnsi="Arial"/>
-              </w:rPr>
-            </w:pPr>
-            <w:r>
-              <w:rPr>
-                <w:rtl w:val="0"/>
-              </w:rPr>
+              <w:rPr>
+                <w:rFonts w:ascii="Arial" w:cs="Arial" w:eastAsia="Arial" w:hAnsi="Arial"/>
+              </w:rPr>
+            </w:pPr>
+            <w:r>
+              <w:rPr>
+                <w:rFonts w:ascii="Arial" w:cs="Arial" w:eastAsia="Arial" w:hAnsi="Arial"/>
+                <w:rtl w:val="0"/>
+              </w:rPr>
+              <w:t xml:space="preserve">complete</w:t>
             </w:r>
           </w:p>
         </w:tc>
@@ -3275,15 +3295,16 @@
           <w:p>
             <w:pPr>
               <w:widowControl w:val="1"/>
-              <w:spacing w:line="240" w:lineRule="auto"/>
-              <w:rPr>
-                <w:rFonts w:ascii="Arial" w:cs="Arial" w:eastAsia="Arial" w:hAnsi="Arial"/>
-              </w:rPr>
-            </w:pPr>
-            <w:r>
-              <w:rPr>
-                <w:rtl w:val="0"/>
-              </w:rPr>
+              <w:rPr>
+                <w:rFonts w:ascii="Arial" w:cs="Arial" w:eastAsia="Arial" w:hAnsi="Arial"/>
+              </w:rPr>
+            </w:pPr>
+            <w:r>
+              <w:rPr>
+                <w:rFonts w:ascii="Arial" w:cs="Arial" w:eastAsia="Arial" w:hAnsi="Arial"/>
+                <w:rtl w:val="0"/>
+              </w:rPr>
+              <w:t xml:space="preserve">complete</w:t>
             </w:r>
           </w:p>
         </w:tc>
@@ -3446,8 +3467,10 @@
             </w:pPr>
             <w:r>
               <w:rPr>
-                <w:rtl w:val="0"/>
-              </w:rPr>
+                <w:rFonts w:ascii="Arial" w:cs="Arial" w:eastAsia="Arial" w:hAnsi="Arial"/>
+                <w:rtl w:val="0"/>
+              </w:rPr>
+              <w:t xml:space="preserve">complete</w:t>
             </w:r>
           </w:p>
         </w:tc>
@@ -3606,8 +3629,10 @@
             </w:pPr>
             <w:r>
               <w:rPr>
-                <w:rtl w:val="0"/>
-              </w:rPr>
+                <w:rFonts w:ascii="Arial" w:cs="Arial" w:eastAsia="Arial" w:hAnsi="Arial"/>
+                <w:rtl w:val="0"/>
+              </w:rPr>
+              <w:t xml:space="preserve">complete</w:t>
             </w:r>
           </w:p>
         </w:tc>
@@ -3766,8 +3791,10 @@
             </w:pPr>
             <w:r>
               <w:rPr>
-                <w:rtl w:val="0"/>
-              </w:rPr>
+                <w:rFonts w:ascii="Arial" w:cs="Arial" w:eastAsia="Arial" w:hAnsi="Arial"/>
+                <w:rtl w:val="0"/>
+              </w:rPr>
+              <w:t xml:space="preserve">complete</w:t>
             </w:r>
           </w:p>
         </w:tc>

</xml_diff>